<commit_message>
Date, Profile, Checking, Savings, MoneyMarket, RunProject2 done. Partially complete TransactionManager
</commit_message>
<xml_diff>
--- a/Assignment2/timeLogDevin.docx
+++ b/Assignment2/timeLogDevin.docx
@@ -1,6 +1,6 @@
 
 <file path=word/document.xml><?xml version="1.0" encoding="utf-8"?>
-<w:document xmlns:wpc="http://schemas.microsoft.com/office/word/2010/wordprocessingCanvas" xmlns:cx="http://schemas.microsoft.com/office/drawing/2014/chartex" xmlns:cx1="http://schemas.microsoft.com/office/drawing/2015/9/8/chartex" xmlns:cx2="http://schemas.microsoft.com/office/drawing/2015/10/21/chartex" xmlns:cx3="http://schemas.microsoft.com/office/drawing/2016/5/9/chartex" xmlns:cx4="http://schemas.microsoft.com/office/drawing/2016/5/10/chartex" xmlns:cx5="http://schemas.microsoft.com/office/drawing/2016/5/11/chartex" xmlns:cx6="http://schemas.microsoft.com/office/drawing/2016/5/12/chartex" xmlns:cx7="http://schemas.microsoft.com/office/drawing/2016/5/13/chartex" xmlns:cx8="http://schemas.microsoft.com/office/drawing/2016/5/14/chartex" xmlns:mc="http://schemas.openxmlformats.org/markup-compatibility/2006" xmlns:aink="http://schemas.microsoft.com/office/drawing/2016/ink" xmlns:am3d="http://schemas.microsoft.com/office/drawing/2017/model3d" xmlns:o="urn:schemas-microsoft-com:office:office" xmlns:r="http://schemas.openxmlformats.org/officeDocument/2006/relationships" xmlns:m="http://schemas.openxmlformats.org/officeDocument/2006/math" xmlns:v="urn:schemas-microsoft-com:vml" xmlns:wp14="http://schemas.microsoft.com/office/word/2010/wordprocessingDrawing" xmlns:wp="http://schemas.openxmlformats.org/drawingml/2006/wordprocessingDrawing" xmlns:w10="urn:schemas-microsoft-com:office:word" xmlns:w="http://schemas.openxmlformats.org/wordprocessingml/2006/main" xmlns:w14="http://schemas.microsoft.com/office/word/2010/wordml" xmlns:w15="http://schemas.microsoft.com/office/word/2012/wordml" xmlns:w16cex="http://schemas.microsoft.com/office/word/2018/wordml/cex" xmlns:w16cid="http://schemas.microsoft.com/office/word/2016/wordml/cid" xmlns:w16="http://schemas.microsoft.com/office/word/2018/wordml" xmlns:w16se="http://schemas.microsoft.com/office/word/2015/wordml/symex" xmlns:wpg="http://schemas.microsoft.com/office/word/2010/wordprocessingGroup" xmlns:wpi="http://schemas.microsoft.com/office/word/2010/wordprocessingInk" xmlns:wne="http://schemas.microsoft.com/office/word/2006/wordml" xmlns:wps="http://schemas.microsoft.com/office/word/2010/wordprocessingShape" mc:Ignorable="w14 w15 w16se w16cid w16 w16cex wp14">
+<w:document xmlns:wpc="http://schemas.microsoft.com/office/word/2010/wordprocessingCanvas" xmlns:cx="http://schemas.microsoft.com/office/drawing/2014/chartex" xmlns:cx1="http://schemas.microsoft.com/office/drawing/2015/9/8/chartex" xmlns:cx2="http://schemas.microsoft.com/office/drawing/2015/10/21/chartex" xmlns:cx3="http://schemas.microsoft.com/office/drawing/2016/5/9/chartex" xmlns:cx4="http://schemas.microsoft.com/office/drawing/2016/5/10/chartex" xmlns:cx5="http://schemas.microsoft.com/office/drawing/2016/5/11/chartex" xmlns:cx6="http://schemas.microsoft.com/office/drawing/2016/5/12/chartex" xmlns:cx7="http://schemas.microsoft.com/office/drawing/2016/5/13/chartex" xmlns:cx8="http://schemas.microsoft.com/office/drawing/2016/5/14/chartex" xmlns:mc="http://schemas.openxmlformats.org/markup-compatibility/2006" xmlns:aink="http://schemas.microsoft.com/office/drawing/2016/ink" xmlns:am3d="http://schemas.microsoft.com/office/drawing/2017/model3d" xmlns:o="urn:schemas-microsoft-com:office:office" xmlns:r="http://schemas.openxmlformats.org/officeDocument/2006/relationships" xmlns:m="http://schemas.openxmlformats.org/officeDocument/2006/math" xmlns:v="urn:schemas-microsoft-com:vml" xmlns:wp14="http://schemas.microsoft.com/office/word/2010/wordprocessingDrawing" xmlns:wp="http://schemas.openxmlformats.org/drawingml/2006/wordprocessingDrawing" xmlns:w10="urn:schemas-microsoft-com:office:word" xmlns:w="http://schemas.openxmlformats.org/wordprocessingml/2006/main" xmlns:w14="http://schemas.microsoft.com/office/word/2010/wordml" xmlns:w15="http://schemas.microsoft.com/office/word/2012/wordml" xmlns:w16cid="http://schemas.microsoft.com/office/word/2016/wordml/cid" xmlns:w16se="http://schemas.microsoft.com/office/word/2015/wordml/symex" xmlns:wpg="http://schemas.microsoft.com/office/word/2010/wordprocessingGroup" xmlns:wpi="http://schemas.microsoft.com/office/word/2010/wordprocessingInk" xmlns:wne="http://schemas.microsoft.com/office/word/2006/wordml" xmlns:wps="http://schemas.microsoft.com/office/word/2010/wordprocessingShape" mc:Ignorable="w14 w15 w16se w16cid wp14">
   <w:body>
     <w:p>
       <w:pPr>
@@ -38,7 +38,25 @@
           <w:sz w:val="24"/>
           <w:szCs w:val="24"/>
         </w:rPr>
-        <w:t>___________________</w:t>
+        <w:t>___</w:t>
+      </w:r>
+      <w:r>
+        <w:rPr>
+          <w:rFonts w:ascii="Times New Roman" w:hAnsi="Times New Roman"/>
+          <w:b/>
+          <w:sz w:val="24"/>
+          <w:szCs w:val="24"/>
+        </w:rPr>
+        <w:t>Devin Macalalad</w:t>
+      </w:r>
+      <w:r>
+        <w:rPr>
+          <w:rFonts w:ascii="Times New Roman" w:hAnsi="Times New Roman"/>
+          <w:b/>
+          <w:sz w:val="24"/>
+          <w:szCs w:val="24"/>
+        </w:rPr>
+        <w:t>__</w:t>
       </w:r>
       <w:r>
         <w:rPr>
@@ -83,7 +101,36 @@
           <w:sz w:val="24"/>
           <w:szCs w:val="24"/>
         </w:rPr>
-        <w:t>Partner’s Name ______________________</w:t>
+        <w:t>Partner’s Name ___</w:t>
+      </w:r>
+      <w:r>
+        <w:rPr>
+          <w:rFonts w:ascii="Times New Roman" w:hAnsi="Times New Roman"/>
+          <w:b/>
+          <w:sz w:val="24"/>
+          <w:szCs w:val="24"/>
+        </w:rPr>
+        <w:t xml:space="preserve">David </w:t>
+      </w:r>
+      <w:proofErr w:type="spellStart"/>
+      <w:r>
+        <w:rPr>
+          <w:rFonts w:ascii="Times New Roman" w:hAnsi="Times New Roman"/>
+          <w:b/>
+          <w:sz w:val="24"/>
+          <w:szCs w:val="24"/>
+        </w:rPr>
+        <w:t>Gasperini</w:t>
+      </w:r>
+      <w:proofErr w:type="spellEnd"/>
+      <w:r>
+        <w:rPr>
+          <w:rFonts w:ascii="Times New Roman" w:hAnsi="Times New Roman"/>
+          <w:b/>
+          <w:sz w:val="24"/>
+          <w:szCs w:val="24"/>
+        </w:rPr>
+        <w:t>_________</w:t>
       </w:r>
     </w:p>
     <w:p>
@@ -316,6 +363,15 @@
                 <w:szCs w:val="24"/>
               </w:rPr>
             </w:pPr>
+            <w:r>
+              <w:rPr>
+                <w:rFonts w:ascii="Times New Roman" w:hAnsi="Times New Roman"/>
+                <w:snapToGrid w:val="0"/>
+                <w:sz w:val="24"/>
+                <w:szCs w:val="24"/>
+              </w:rPr>
+              <w:t>9/24/2020 5:00</w:t>
+            </w:r>
           </w:p>
         </w:tc>
         <w:tc>
@@ -333,6 +389,15 @@
                 <w:szCs w:val="24"/>
               </w:rPr>
             </w:pPr>
+            <w:r>
+              <w:rPr>
+                <w:rFonts w:ascii="Times New Roman" w:hAnsi="Times New Roman"/>
+                <w:snapToGrid w:val="0"/>
+                <w:sz w:val="24"/>
+                <w:szCs w:val="24"/>
+              </w:rPr>
+              <w:t>Initial Planning</w:t>
+            </w:r>
           </w:p>
         </w:tc>
         <w:tc>
@@ -350,6 +415,92 @@
                 <w:szCs w:val="24"/>
               </w:rPr>
             </w:pPr>
+            <w:r>
+              <w:rPr>
+                <w:rFonts w:ascii="Times New Roman" w:hAnsi="Times New Roman"/>
+                <w:snapToGrid w:val="0"/>
+                <w:sz w:val="24"/>
+                <w:szCs w:val="24"/>
+              </w:rPr>
+              <w:t>Devin: Profile, Date, Checking/Savings/</w:t>
+            </w:r>
+            <w:proofErr w:type="spellStart"/>
+            <w:r>
+              <w:rPr>
+                <w:rFonts w:ascii="Times New Roman" w:hAnsi="Times New Roman"/>
+                <w:snapToGrid w:val="0"/>
+                <w:sz w:val="24"/>
+                <w:szCs w:val="24"/>
+              </w:rPr>
+              <w:t>MoneyMarket</w:t>
+            </w:r>
+            <w:proofErr w:type="spellEnd"/>
+            <w:r>
+              <w:rPr>
+                <w:rFonts w:ascii="Times New Roman" w:hAnsi="Times New Roman"/>
+                <w:snapToGrid w:val="0"/>
+                <w:sz w:val="24"/>
+                <w:szCs w:val="24"/>
+              </w:rPr>
+              <w:t xml:space="preserve">, </w:t>
+            </w:r>
+            <w:proofErr w:type="spellStart"/>
+            <w:r>
+              <w:rPr>
+                <w:rFonts w:ascii="Times New Roman" w:hAnsi="Times New Roman"/>
+                <w:snapToGrid w:val="0"/>
+                <w:sz w:val="24"/>
+                <w:szCs w:val="24"/>
+              </w:rPr>
+              <w:t>TransactionManager</w:t>
+            </w:r>
+            <w:bookmarkStart w:id="0" w:name="_GoBack"/>
+            <w:bookmarkEnd w:id="0"/>
+            <w:proofErr w:type="spellEnd"/>
+          </w:p>
+          <w:p>
+            <w:pPr>
+              <w:widowControl w:val="0"/>
+              <w:spacing w:after="0"/>
+              <w:rPr>
+                <w:rFonts w:ascii="Times New Roman" w:hAnsi="Times New Roman"/>
+                <w:snapToGrid w:val="0"/>
+                <w:sz w:val="24"/>
+                <w:szCs w:val="24"/>
+              </w:rPr>
+            </w:pPr>
+          </w:p>
+          <w:p>
+            <w:pPr>
+              <w:widowControl w:val="0"/>
+              <w:spacing w:after="0"/>
+              <w:rPr>
+                <w:rFonts w:ascii="Times New Roman" w:hAnsi="Times New Roman"/>
+                <w:snapToGrid w:val="0"/>
+                <w:sz w:val="24"/>
+                <w:szCs w:val="24"/>
+              </w:rPr>
+            </w:pPr>
+            <w:r>
+              <w:rPr>
+                <w:rFonts w:ascii="Times New Roman" w:hAnsi="Times New Roman"/>
+                <w:snapToGrid w:val="0"/>
+                <w:sz w:val="24"/>
+                <w:szCs w:val="24"/>
+              </w:rPr>
+              <w:t xml:space="preserve">David: Account, </w:t>
+            </w:r>
+            <w:proofErr w:type="spellStart"/>
+            <w:r>
+              <w:rPr>
+                <w:rFonts w:ascii="Times New Roman" w:hAnsi="Times New Roman"/>
+                <w:snapToGrid w:val="0"/>
+                <w:sz w:val="24"/>
+                <w:szCs w:val="24"/>
+              </w:rPr>
+              <w:t>AccountDatabas</w:t>
+            </w:r>
+            <w:proofErr w:type="spellEnd"/>
           </w:p>
         </w:tc>
       </w:tr>
@@ -1515,7 +1666,7 @@
 </file>
 
 <file path=word/endnotes.xml><?xml version="1.0" encoding="utf-8"?>
-<w:endnotes xmlns:wpc="http://schemas.microsoft.com/office/word/2010/wordprocessingCanvas" xmlns:cx="http://schemas.microsoft.com/office/drawing/2014/chartex" xmlns:cx1="http://schemas.microsoft.com/office/drawing/2015/9/8/chartex" xmlns:cx2="http://schemas.microsoft.com/office/drawing/2015/10/21/chartex" xmlns:cx3="http://schemas.microsoft.com/office/drawing/2016/5/9/chartex" xmlns:cx4="http://schemas.microsoft.com/office/drawing/2016/5/10/chartex" xmlns:cx5="http://schemas.microsoft.com/office/drawing/2016/5/11/chartex" xmlns:cx6="http://schemas.microsoft.com/office/drawing/2016/5/12/chartex" xmlns:cx7="http://schemas.microsoft.com/office/drawing/2016/5/13/chartex" xmlns:cx8="http://schemas.microsoft.com/office/drawing/2016/5/14/chartex" xmlns:mc="http://schemas.openxmlformats.org/markup-compatibility/2006" xmlns:aink="http://schemas.microsoft.com/office/drawing/2016/ink" xmlns:am3d="http://schemas.microsoft.com/office/drawing/2017/model3d" xmlns:o="urn:schemas-microsoft-com:office:office" xmlns:r="http://schemas.openxmlformats.org/officeDocument/2006/relationships" xmlns:m="http://schemas.openxmlformats.org/officeDocument/2006/math" xmlns:v="urn:schemas-microsoft-com:vml" xmlns:wp14="http://schemas.microsoft.com/office/word/2010/wordprocessingDrawing" xmlns:wp="http://schemas.openxmlformats.org/drawingml/2006/wordprocessingDrawing" xmlns:w10="urn:schemas-microsoft-com:office:word" xmlns:w="http://schemas.openxmlformats.org/wordprocessingml/2006/main" xmlns:w14="http://schemas.microsoft.com/office/word/2010/wordml" xmlns:w15="http://schemas.microsoft.com/office/word/2012/wordml" xmlns:w16cex="http://schemas.microsoft.com/office/word/2018/wordml/cex" xmlns:w16cid="http://schemas.microsoft.com/office/word/2016/wordml/cid" xmlns:w16="http://schemas.microsoft.com/office/word/2018/wordml" xmlns:w16se="http://schemas.microsoft.com/office/word/2015/wordml/symex" xmlns:wpg="http://schemas.microsoft.com/office/word/2010/wordprocessingGroup" xmlns:wpi="http://schemas.microsoft.com/office/word/2010/wordprocessingInk" xmlns:wne="http://schemas.microsoft.com/office/word/2006/wordml" xmlns:wps="http://schemas.microsoft.com/office/word/2010/wordprocessingShape" mc:Ignorable="w14 w15 w16se w16cid w16 w16cex wp14">
+<w:endnotes xmlns:wpc="http://schemas.microsoft.com/office/word/2010/wordprocessingCanvas" xmlns:cx="http://schemas.microsoft.com/office/drawing/2014/chartex" xmlns:cx1="http://schemas.microsoft.com/office/drawing/2015/9/8/chartex" xmlns:cx2="http://schemas.microsoft.com/office/drawing/2015/10/21/chartex" xmlns:cx3="http://schemas.microsoft.com/office/drawing/2016/5/9/chartex" xmlns:cx4="http://schemas.microsoft.com/office/drawing/2016/5/10/chartex" xmlns:cx5="http://schemas.microsoft.com/office/drawing/2016/5/11/chartex" xmlns:cx6="http://schemas.microsoft.com/office/drawing/2016/5/12/chartex" xmlns:cx7="http://schemas.microsoft.com/office/drawing/2016/5/13/chartex" xmlns:cx8="http://schemas.microsoft.com/office/drawing/2016/5/14/chartex" xmlns:mc="http://schemas.openxmlformats.org/markup-compatibility/2006" xmlns:aink="http://schemas.microsoft.com/office/drawing/2016/ink" xmlns:am3d="http://schemas.microsoft.com/office/drawing/2017/model3d" xmlns:o="urn:schemas-microsoft-com:office:office" xmlns:r="http://schemas.openxmlformats.org/officeDocument/2006/relationships" xmlns:m="http://schemas.openxmlformats.org/officeDocument/2006/math" xmlns:v="urn:schemas-microsoft-com:vml" xmlns:wp14="http://schemas.microsoft.com/office/word/2010/wordprocessingDrawing" xmlns:wp="http://schemas.openxmlformats.org/drawingml/2006/wordprocessingDrawing" xmlns:w10="urn:schemas-microsoft-com:office:word" xmlns:w="http://schemas.openxmlformats.org/wordprocessingml/2006/main" xmlns:w14="http://schemas.microsoft.com/office/word/2010/wordml" xmlns:w15="http://schemas.microsoft.com/office/word/2012/wordml" xmlns:w16cid="http://schemas.microsoft.com/office/word/2016/wordml/cid" xmlns:w16se="http://schemas.microsoft.com/office/word/2015/wordml/symex" xmlns:wpg="http://schemas.microsoft.com/office/word/2010/wordprocessingGroup" xmlns:wpi="http://schemas.microsoft.com/office/word/2010/wordprocessingInk" xmlns:wne="http://schemas.microsoft.com/office/word/2006/wordml" xmlns:wps="http://schemas.microsoft.com/office/word/2010/wordprocessingShape" mc:Ignorable="w14 w15 w16se w16cid wp14">
   <w:endnote w:type="separator" w:id="-1">
     <w:p>
       <w:pPr>
@@ -1540,7 +1691,7 @@
 </file>
 
 <file path=word/footer1.xml><?xml version="1.0" encoding="utf-8"?>
-<w:ftr xmlns:wpc="http://schemas.microsoft.com/office/word/2010/wordprocessingCanvas" xmlns:cx="http://schemas.microsoft.com/office/drawing/2014/chartex" xmlns:cx1="http://schemas.microsoft.com/office/drawing/2015/9/8/chartex" xmlns:cx2="http://schemas.microsoft.com/office/drawing/2015/10/21/chartex" xmlns:cx3="http://schemas.microsoft.com/office/drawing/2016/5/9/chartex" xmlns:cx4="http://schemas.microsoft.com/office/drawing/2016/5/10/chartex" xmlns:cx5="http://schemas.microsoft.com/office/drawing/2016/5/11/chartex" xmlns:cx6="http://schemas.microsoft.com/office/drawing/2016/5/12/chartex" xmlns:cx7="http://schemas.microsoft.com/office/drawing/2016/5/13/chartex" xmlns:cx8="http://schemas.microsoft.com/office/drawing/2016/5/14/chartex" xmlns:mc="http://schemas.openxmlformats.org/markup-compatibility/2006" xmlns:aink="http://schemas.microsoft.com/office/drawing/2016/ink" xmlns:am3d="http://schemas.microsoft.com/office/drawing/2017/model3d" xmlns:o="urn:schemas-microsoft-com:office:office" xmlns:r="http://schemas.openxmlformats.org/officeDocument/2006/relationships" xmlns:m="http://schemas.openxmlformats.org/officeDocument/2006/math" xmlns:v="urn:schemas-microsoft-com:vml" xmlns:wp14="http://schemas.microsoft.com/office/word/2010/wordprocessingDrawing" xmlns:wp="http://schemas.openxmlformats.org/drawingml/2006/wordprocessingDrawing" xmlns:w10="urn:schemas-microsoft-com:office:word" xmlns:w="http://schemas.openxmlformats.org/wordprocessingml/2006/main" xmlns:w14="http://schemas.microsoft.com/office/word/2010/wordml" xmlns:w15="http://schemas.microsoft.com/office/word/2012/wordml" xmlns:w16cex="http://schemas.microsoft.com/office/word/2018/wordml/cex" xmlns:w16cid="http://schemas.microsoft.com/office/word/2016/wordml/cid" xmlns:w16="http://schemas.microsoft.com/office/word/2018/wordml" xmlns:w16se="http://schemas.microsoft.com/office/word/2015/wordml/symex" xmlns:wpg="http://schemas.microsoft.com/office/word/2010/wordprocessingGroup" xmlns:wpi="http://schemas.microsoft.com/office/word/2010/wordprocessingInk" xmlns:wne="http://schemas.microsoft.com/office/word/2006/wordml" xmlns:wps="http://schemas.microsoft.com/office/word/2010/wordprocessingShape" mc:Ignorable="w14 w15 w16se w16cid w16 w16cex wp14">
+<w:ftr xmlns:wpc="http://schemas.microsoft.com/office/word/2010/wordprocessingCanvas" xmlns:cx="http://schemas.microsoft.com/office/drawing/2014/chartex" xmlns:cx1="http://schemas.microsoft.com/office/drawing/2015/9/8/chartex" xmlns:cx2="http://schemas.microsoft.com/office/drawing/2015/10/21/chartex" xmlns:cx3="http://schemas.microsoft.com/office/drawing/2016/5/9/chartex" xmlns:cx4="http://schemas.microsoft.com/office/drawing/2016/5/10/chartex" xmlns:cx5="http://schemas.microsoft.com/office/drawing/2016/5/11/chartex" xmlns:cx6="http://schemas.microsoft.com/office/drawing/2016/5/12/chartex" xmlns:cx7="http://schemas.microsoft.com/office/drawing/2016/5/13/chartex" xmlns:cx8="http://schemas.microsoft.com/office/drawing/2016/5/14/chartex" xmlns:mc="http://schemas.openxmlformats.org/markup-compatibility/2006" xmlns:aink="http://schemas.microsoft.com/office/drawing/2016/ink" xmlns:am3d="http://schemas.microsoft.com/office/drawing/2017/model3d" xmlns:o="urn:schemas-microsoft-com:office:office" xmlns:r="http://schemas.openxmlformats.org/officeDocument/2006/relationships" xmlns:m="http://schemas.openxmlformats.org/officeDocument/2006/math" xmlns:v="urn:schemas-microsoft-com:vml" xmlns:wp14="http://schemas.microsoft.com/office/word/2010/wordprocessingDrawing" xmlns:wp="http://schemas.openxmlformats.org/drawingml/2006/wordprocessingDrawing" xmlns:w10="urn:schemas-microsoft-com:office:word" xmlns:w="http://schemas.openxmlformats.org/wordprocessingml/2006/main" xmlns:w14="http://schemas.microsoft.com/office/word/2010/wordml" xmlns:w15="http://schemas.microsoft.com/office/word/2012/wordml" xmlns:w16cid="http://schemas.microsoft.com/office/word/2016/wordml/cid" xmlns:w16se="http://schemas.microsoft.com/office/word/2015/wordml/symex" xmlns:wpg="http://schemas.microsoft.com/office/word/2010/wordprocessingGroup" xmlns:wpi="http://schemas.microsoft.com/office/word/2010/wordprocessingInk" xmlns:wne="http://schemas.microsoft.com/office/word/2006/wordml" xmlns:wps="http://schemas.microsoft.com/office/word/2010/wordprocessingShape" mc:Ignorable="w14 w15 w16se w16cid wp14">
   <w:sdt>
     <w:sdtPr>
       <w:id w:val="1811218861"/>
@@ -1621,7 +1772,7 @@
 </file>
 
 <file path=word/footnotes.xml><?xml version="1.0" encoding="utf-8"?>
-<w:footnotes xmlns:wpc="http://schemas.microsoft.com/office/word/2010/wordprocessingCanvas" xmlns:cx="http://schemas.microsoft.com/office/drawing/2014/chartex" xmlns:cx1="http://schemas.microsoft.com/office/drawing/2015/9/8/chartex" xmlns:cx2="http://schemas.microsoft.com/office/drawing/2015/10/21/chartex" xmlns:cx3="http://schemas.microsoft.com/office/drawing/2016/5/9/chartex" xmlns:cx4="http://schemas.microsoft.com/office/drawing/2016/5/10/chartex" xmlns:cx5="http://schemas.microsoft.com/office/drawing/2016/5/11/chartex" xmlns:cx6="http://schemas.microsoft.com/office/drawing/2016/5/12/chartex" xmlns:cx7="http://schemas.microsoft.com/office/drawing/2016/5/13/chartex" xmlns:cx8="http://schemas.microsoft.com/office/drawing/2016/5/14/chartex" xmlns:mc="http://schemas.openxmlformats.org/markup-compatibility/2006" xmlns:aink="http://schemas.microsoft.com/office/drawing/2016/ink" xmlns:am3d="http://schemas.microsoft.com/office/drawing/2017/model3d" xmlns:o="urn:schemas-microsoft-com:office:office" xmlns:r="http://schemas.openxmlformats.org/officeDocument/2006/relationships" xmlns:m="http://schemas.openxmlformats.org/officeDocument/2006/math" xmlns:v="urn:schemas-microsoft-com:vml" xmlns:wp14="http://schemas.microsoft.com/office/word/2010/wordprocessingDrawing" xmlns:wp="http://schemas.openxmlformats.org/drawingml/2006/wordprocessingDrawing" xmlns:w10="urn:schemas-microsoft-com:office:word" xmlns:w="http://schemas.openxmlformats.org/wordprocessingml/2006/main" xmlns:w14="http://schemas.microsoft.com/office/word/2010/wordml" xmlns:w15="http://schemas.microsoft.com/office/word/2012/wordml" xmlns:w16cex="http://schemas.microsoft.com/office/word/2018/wordml/cex" xmlns:w16cid="http://schemas.microsoft.com/office/word/2016/wordml/cid" xmlns:w16="http://schemas.microsoft.com/office/word/2018/wordml" xmlns:w16se="http://schemas.microsoft.com/office/word/2015/wordml/symex" xmlns:wpg="http://schemas.microsoft.com/office/word/2010/wordprocessingGroup" xmlns:wpi="http://schemas.microsoft.com/office/word/2010/wordprocessingInk" xmlns:wne="http://schemas.microsoft.com/office/word/2006/wordml" xmlns:wps="http://schemas.microsoft.com/office/word/2010/wordprocessingShape" mc:Ignorable="w14 w15 w16se w16cid w16 w16cex wp14">
+<w:footnotes xmlns:wpc="http://schemas.microsoft.com/office/word/2010/wordprocessingCanvas" xmlns:cx="http://schemas.microsoft.com/office/drawing/2014/chartex" xmlns:cx1="http://schemas.microsoft.com/office/drawing/2015/9/8/chartex" xmlns:cx2="http://schemas.microsoft.com/office/drawing/2015/10/21/chartex" xmlns:cx3="http://schemas.microsoft.com/office/drawing/2016/5/9/chartex" xmlns:cx4="http://schemas.microsoft.com/office/drawing/2016/5/10/chartex" xmlns:cx5="http://schemas.microsoft.com/office/drawing/2016/5/11/chartex" xmlns:cx6="http://schemas.microsoft.com/office/drawing/2016/5/12/chartex" xmlns:cx7="http://schemas.microsoft.com/office/drawing/2016/5/13/chartex" xmlns:cx8="http://schemas.microsoft.com/office/drawing/2016/5/14/chartex" xmlns:mc="http://schemas.openxmlformats.org/markup-compatibility/2006" xmlns:aink="http://schemas.microsoft.com/office/drawing/2016/ink" xmlns:am3d="http://schemas.microsoft.com/office/drawing/2017/model3d" xmlns:o="urn:schemas-microsoft-com:office:office" xmlns:r="http://schemas.openxmlformats.org/officeDocument/2006/relationships" xmlns:m="http://schemas.openxmlformats.org/officeDocument/2006/math" xmlns:v="urn:schemas-microsoft-com:vml" xmlns:wp14="http://schemas.microsoft.com/office/word/2010/wordprocessingDrawing" xmlns:wp="http://schemas.openxmlformats.org/drawingml/2006/wordprocessingDrawing" xmlns:w10="urn:schemas-microsoft-com:office:word" xmlns:w="http://schemas.openxmlformats.org/wordprocessingml/2006/main" xmlns:w14="http://schemas.microsoft.com/office/word/2010/wordml" xmlns:w15="http://schemas.microsoft.com/office/word/2012/wordml" xmlns:w16cid="http://schemas.microsoft.com/office/word/2016/wordml/cid" xmlns:w16se="http://schemas.microsoft.com/office/word/2015/wordml/symex" xmlns:wpg="http://schemas.microsoft.com/office/word/2010/wordprocessingGroup" xmlns:wpi="http://schemas.microsoft.com/office/word/2010/wordprocessingInk" xmlns:wne="http://schemas.microsoft.com/office/word/2006/wordml" xmlns:wps="http://schemas.microsoft.com/office/word/2010/wordprocessingShape" mc:Ignorable="w14 w15 w16se w16cid wp14">
   <w:footnote w:type="separator" w:id="-1">
     <w:p>
       <w:pPr>
@@ -1646,7 +1797,7 @@
 </file>
 
 <file path=word/header1.xml><?xml version="1.0" encoding="utf-8"?>
-<w:hdr xmlns:wpc="http://schemas.microsoft.com/office/word/2010/wordprocessingCanvas" xmlns:cx="http://schemas.microsoft.com/office/drawing/2014/chartex" xmlns:cx1="http://schemas.microsoft.com/office/drawing/2015/9/8/chartex" xmlns:cx2="http://schemas.microsoft.com/office/drawing/2015/10/21/chartex" xmlns:cx3="http://schemas.microsoft.com/office/drawing/2016/5/9/chartex" xmlns:cx4="http://schemas.microsoft.com/office/drawing/2016/5/10/chartex" xmlns:cx5="http://schemas.microsoft.com/office/drawing/2016/5/11/chartex" xmlns:cx6="http://schemas.microsoft.com/office/drawing/2016/5/12/chartex" xmlns:cx7="http://schemas.microsoft.com/office/drawing/2016/5/13/chartex" xmlns:cx8="http://schemas.microsoft.com/office/drawing/2016/5/14/chartex" xmlns:mc="http://schemas.openxmlformats.org/markup-compatibility/2006" xmlns:aink="http://schemas.microsoft.com/office/drawing/2016/ink" xmlns:am3d="http://schemas.microsoft.com/office/drawing/2017/model3d" xmlns:o="urn:schemas-microsoft-com:office:office" xmlns:r="http://schemas.openxmlformats.org/officeDocument/2006/relationships" xmlns:m="http://schemas.openxmlformats.org/officeDocument/2006/math" xmlns:v="urn:schemas-microsoft-com:vml" xmlns:wp14="http://schemas.microsoft.com/office/word/2010/wordprocessingDrawing" xmlns:wp="http://schemas.openxmlformats.org/drawingml/2006/wordprocessingDrawing" xmlns:w10="urn:schemas-microsoft-com:office:word" xmlns:w="http://schemas.openxmlformats.org/wordprocessingml/2006/main" xmlns:w14="http://schemas.microsoft.com/office/word/2010/wordml" xmlns:w15="http://schemas.microsoft.com/office/word/2012/wordml" xmlns:w16cex="http://schemas.microsoft.com/office/word/2018/wordml/cex" xmlns:w16cid="http://schemas.microsoft.com/office/word/2016/wordml/cid" xmlns:w16="http://schemas.microsoft.com/office/word/2018/wordml" xmlns:w16se="http://schemas.microsoft.com/office/word/2015/wordml/symex" xmlns:wpg="http://schemas.microsoft.com/office/word/2010/wordprocessingGroup" xmlns:wpi="http://schemas.microsoft.com/office/word/2010/wordprocessingInk" xmlns:wne="http://schemas.microsoft.com/office/word/2006/wordml" xmlns:wps="http://schemas.microsoft.com/office/word/2010/wordprocessingShape" mc:Ignorable="w14 w15 w16se w16cid w16 w16cex wp14">
+<w:hdr xmlns:wpc="http://schemas.microsoft.com/office/word/2010/wordprocessingCanvas" xmlns:cx="http://schemas.microsoft.com/office/drawing/2014/chartex" xmlns:cx1="http://schemas.microsoft.com/office/drawing/2015/9/8/chartex" xmlns:cx2="http://schemas.microsoft.com/office/drawing/2015/10/21/chartex" xmlns:cx3="http://schemas.microsoft.com/office/drawing/2016/5/9/chartex" xmlns:cx4="http://schemas.microsoft.com/office/drawing/2016/5/10/chartex" xmlns:cx5="http://schemas.microsoft.com/office/drawing/2016/5/11/chartex" xmlns:cx6="http://schemas.microsoft.com/office/drawing/2016/5/12/chartex" xmlns:cx7="http://schemas.microsoft.com/office/drawing/2016/5/13/chartex" xmlns:cx8="http://schemas.microsoft.com/office/drawing/2016/5/14/chartex" xmlns:mc="http://schemas.openxmlformats.org/markup-compatibility/2006" xmlns:aink="http://schemas.microsoft.com/office/drawing/2016/ink" xmlns:am3d="http://schemas.microsoft.com/office/drawing/2017/model3d" xmlns:o="urn:schemas-microsoft-com:office:office" xmlns:r="http://schemas.openxmlformats.org/officeDocument/2006/relationships" xmlns:m="http://schemas.openxmlformats.org/officeDocument/2006/math" xmlns:v="urn:schemas-microsoft-com:vml" xmlns:wp14="http://schemas.microsoft.com/office/word/2010/wordprocessingDrawing" xmlns:wp="http://schemas.openxmlformats.org/drawingml/2006/wordprocessingDrawing" xmlns:w10="urn:schemas-microsoft-com:office:word" xmlns:w="http://schemas.openxmlformats.org/wordprocessingml/2006/main" xmlns:w14="http://schemas.microsoft.com/office/word/2010/wordml" xmlns:w15="http://schemas.microsoft.com/office/word/2012/wordml" xmlns:w16cid="http://schemas.microsoft.com/office/word/2016/wordml/cid" xmlns:w16se="http://schemas.microsoft.com/office/word/2015/wordml/symex" xmlns:wpg="http://schemas.microsoft.com/office/word/2010/wordprocessingGroup" xmlns:wpi="http://schemas.microsoft.com/office/word/2010/wordprocessingInk" xmlns:wne="http://schemas.microsoft.com/office/word/2006/wordml" xmlns:wps="http://schemas.microsoft.com/office/word/2010/wordprocessingShape" mc:Ignorable="w14 w15 w16se w16cid wp14">
   <w:p>
     <w:pPr>
       <w:pStyle w:val="Header"/>
@@ -1788,7 +1939,7 @@
 </file>
 
 <file path=word/numbering.xml><?xml version="1.0" encoding="utf-8"?>
-<w:numbering xmlns:wpc="http://schemas.microsoft.com/office/word/2010/wordprocessingCanvas" xmlns:cx="http://schemas.microsoft.com/office/drawing/2014/chartex" xmlns:cx1="http://schemas.microsoft.com/office/drawing/2015/9/8/chartex" xmlns:cx2="http://schemas.microsoft.com/office/drawing/2015/10/21/chartex" xmlns:cx3="http://schemas.microsoft.com/office/drawing/2016/5/9/chartex" xmlns:cx4="http://schemas.microsoft.com/office/drawing/2016/5/10/chartex" xmlns:cx5="http://schemas.microsoft.com/office/drawing/2016/5/11/chartex" xmlns:cx6="http://schemas.microsoft.com/office/drawing/2016/5/12/chartex" xmlns:cx7="http://schemas.microsoft.com/office/drawing/2016/5/13/chartex" xmlns:cx8="http://schemas.microsoft.com/office/drawing/2016/5/14/chartex" xmlns:mc="http://schemas.openxmlformats.org/markup-compatibility/2006" xmlns:aink="http://schemas.microsoft.com/office/drawing/2016/ink" xmlns:am3d="http://schemas.microsoft.com/office/drawing/2017/model3d" xmlns:o="urn:schemas-microsoft-com:office:office" xmlns:r="http://schemas.openxmlformats.org/officeDocument/2006/relationships" xmlns:m="http://schemas.openxmlformats.org/officeDocument/2006/math" xmlns:v="urn:schemas-microsoft-com:vml" xmlns:wp14="http://schemas.microsoft.com/office/word/2010/wordprocessingDrawing" xmlns:wp="http://schemas.openxmlformats.org/drawingml/2006/wordprocessingDrawing" xmlns:w10="urn:schemas-microsoft-com:office:word" xmlns:w="http://schemas.openxmlformats.org/wordprocessingml/2006/main" xmlns:w14="http://schemas.microsoft.com/office/word/2010/wordml" xmlns:w15="http://schemas.microsoft.com/office/word/2012/wordml" xmlns:w16cex="http://schemas.microsoft.com/office/word/2018/wordml/cex" xmlns:w16cid="http://schemas.microsoft.com/office/word/2016/wordml/cid" xmlns:w16="http://schemas.microsoft.com/office/word/2018/wordml" xmlns:w16se="http://schemas.microsoft.com/office/word/2015/wordml/symex" xmlns:wpg="http://schemas.microsoft.com/office/word/2010/wordprocessingGroup" xmlns:wpi="http://schemas.microsoft.com/office/word/2010/wordprocessingInk" xmlns:wne="http://schemas.microsoft.com/office/word/2006/wordml" xmlns:wps="http://schemas.microsoft.com/office/word/2010/wordprocessingShape" mc:Ignorable="w14 w15 w16se w16cid w16 w16cex wp14">
+<w:numbering xmlns:wpc="http://schemas.microsoft.com/office/word/2010/wordprocessingCanvas" xmlns:cx="http://schemas.microsoft.com/office/drawing/2014/chartex" xmlns:cx1="http://schemas.microsoft.com/office/drawing/2015/9/8/chartex" xmlns:cx2="http://schemas.microsoft.com/office/drawing/2015/10/21/chartex" xmlns:cx3="http://schemas.microsoft.com/office/drawing/2016/5/9/chartex" xmlns:cx4="http://schemas.microsoft.com/office/drawing/2016/5/10/chartex" xmlns:cx5="http://schemas.microsoft.com/office/drawing/2016/5/11/chartex" xmlns:cx6="http://schemas.microsoft.com/office/drawing/2016/5/12/chartex" xmlns:cx7="http://schemas.microsoft.com/office/drawing/2016/5/13/chartex" xmlns:cx8="http://schemas.microsoft.com/office/drawing/2016/5/14/chartex" xmlns:mc="http://schemas.openxmlformats.org/markup-compatibility/2006" xmlns:aink="http://schemas.microsoft.com/office/drawing/2016/ink" xmlns:am3d="http://schemas.microsoft.com/office/drawing/2017/model3d" xmlns:o="urn:schemas-microsoft-com:office:office" xmlns:r="http://schemas.openxmlformats.org/officeDocument/2006/relationships" xmlns:m="http://schemas.openxmlformats.org/officeDocument/2006/math" xmlns:v="urn:schemas-microsoft-com:vml" xmlns:wp14="http://schemas.microsoft.com/office/word/2010/wordprocessingDrawing" xmlns:wp="http://schemas.openxmlformats.org/drawingml/2006/wordprocessingDrawing" xmlns:w10="urn:schemas-microsoft-com:office:word" xmlns:w="http://schemas.openxmlformats.org/wordprocessingml/2006/main" xmlns:w14="http://schemas.microsoft.com/office/word/2010/wordml" xmlns:w15="http://schemas.microsoft.com/office/word/2012/wordml" xmlns:w16cid="http://schemas.microsoft.com/office/word/2016/wordml/cid" xmlns:w16se="http://schemas.microsoft.com/office/word/2015/wordml/symex" xmlns:wpg="http://schemas.microsoft.com/office/word/2010/wordprocessingGroup" xmlns:wpi="http://schemas.microsoft.com/office/word/2010/wordprocessingInk" xmlns:wne="http://schemas.microsoft.com/office/word/2006/wordml" xmlns:wps="http://schemas.microsoft.com/office/word/2010/wordprocessingShape" mc:Ignorable="w14 w15 w16se w16cid wp14">
   <w:abstractNum w:abstractNumId="0" w15:restartNumberingAfterBreak="0">
     <w:nsid w:val="119A018B"/>
     <w:multiLevelType w:val="hybridMultilevel"/>
@@ -2079,7 +2230,7 @@
 </file>
 
 <file path=word/styles.xml><?xml version="1.0" encoding="utf-8"?>
-<w:styles xmlns:mc="http://schemas.openxmlformats.org/markup-compatibility/2006" xmlns:r="http://schemas.openxmlformats.org/officeDocument/2006/relationships" xmlns:w="http://schemas.openxmlformats.org/wordprocessingml/2006/main" xmlns:w14="http://schemas.microsoft.com/office/word/2010/wordml" xmlns:w15="http://schemas.microsoft.com/office/word/2012/wordml" xmlns:w16cex="http://schemas.microsoft.com/office/word/2018/wordml/cex" xmlns:w16cid="http://schemas.microsoft.com/office/word/2016/wordml/cid" xmlns:w16="http://schemas.microsoft.com/office/word/2018/wordml" xmlns:w16se="http://schemas.microsoft.com/office/word/2015/wordml/symex" mc:Ignorable="w14 w15 w16se w16cid w16 w16cex">
+<w:styles xmlns:mc="http://schemas.openxmlformats.org/markup-compatibility/2006" xmlns:r="http://schemas.openxmlformats.org/officeDocument/2006/relationships" xmlns:w="http://schemas.openxmlformats.org/wordprocessingml/2006/main" xmlns:w14="http://schemas.microsoft.com/office/word/2010/wordml" xmlns:w15="http://schemas.microsoft.com/office/word/2012/wordml" xmlns:w16cid="http://schemas.microsoft.com/office/word/2016/wordml/cid" xmlns:w16se="http://schemas.microsoft.com/office/word/2015/wordml/symex" mc:Ignorable="w14 w15 w16se w16cid">
   <w:docDefaults>
     <w:rPrDefault>
       <w:rPr>
@@ -2897,7 +3048,7 @@
 </file>
 
 <file path=customXml/itemProps1.xml><?xml version="1.0" encoding="utf-8"?>
-<ds:datastoreItem xmlns:ds="http://schemas.openxmlformats.org/officeDocument/2006/customXml" ds:itemID="{D55EEC6C-A667-5341-8E1E-4F587D3E5E41}">
+<ds:datastoreItem xmlns:ds="http://schemas.openxmlformats.org/officeDocument/2006/customXml" ds:itemID="{5F60B465-5D02-4729-81C9-268548C3024D}">
   <ds:schemaRefs>
     <ds:schemaRef ds:uri="http://schemas.openxmlformats.org/officeDocument/2006/bibliography"/>
   </ds:schemaRefs>

</xml_diff>